<commit_message>
Primeiros Passos - Index
</commit_message>
<xml_diff>
--- a/Levantamento Crescer Contabilidade.docx
+++ b/Levantamento Crescer Contabilidade.docx
@@ -427,12 +427,6 @@
         <w:rPr>
           <w:rFonts w:ascii="Courier New" w:hAnsi="Courier New" w:cs="Courier New"/>
         </w:rPr>
-        <w:t xml:space="preserve">? </w:t>
-      </w:r>
-      <w:r>
-        <w:rPr>
-          <w:rFonts w:ascii="Courier New" w:hAnsi="Courier New" w:cs="Courier New"/>
-        </w:rPr>
         <w:br/>
       </w:r>
       <w:r>
@@ -698,11 +692,19 @@
           <w:rFonts w:ascii="Courier New" w:hAnsi="Courier New" w:cs="Courier New"/>
         </w:rPr>
       </w:pPr>
-      <w:r>
-        <w:rPr>
-          <w:rFonts w:ascii="Courier New" w:hAnsi="Courier New" w:cs="Courier New"/>
-        </w:rPr>
-        <w:t>Titulo Escrito (vai ver a quantidade de Servi</w:t>
+      <w:proofErr w:type="spellStart"/>
+      <w:r>
+        <w:rPr>
+          <w:rFonts w:ascii="Courier New" w:hAnsi="Courier New" w:cs="Courier New"/>
+        </w:rPr>
+        <w:t>Titulo</w:t>
+      </w:r>
+      <w:proofErr w:type="spellEnd"/>
+      <w:r>
+        <w:rPr>
+          <w:rFonts w:ascii="Courier New" w:hAnsi="Courier New" w:cs="Courier New"/>
+        </w:rPr>
+        <w:t xml:space="preserve"> Escrito (vai ver a quantidade de Servi</w:t>
       </w:r>
       <w:r>
         <w:rPr>
@@ -1321,14 +1323,12 @@
         </w:rPr>
         <w:t xml:space="preserve">Imagem vai ser </w:t>
       </w:r>
-      <w:proofErr w:type="gramStart"/>
-      <w:r>
-        <w:rPr>
-          <w:rFonts w:ascii="Courier New" w:hAnsi="Courier New" w:cs="Courier New"/>
-        </w:rPr>
-        <w:t>de  preferência</w:t>
-      </w:r>
-      <w:proofErr w:type="gramEnd"/>
+      <w:r>
+        <w:rPr>
+          <w:rFonts w:ascii="Courier New" w:hAnsi="Courier New" w:cs="Courier New"/>
+        </w:rPr>
+        <w:t>de preferência</w:t>
+      </w:r>
       <w:r>
         <w:rPr>
           <w:rFonts w:ascii="Courier New" w:hAnsi="Courier New" w:cs="Courier New"/>
@@ -1497,14 +1497,12 @@
           <w:rFonts w:ascii="Courier New" w:hAnsi="Courier New" w:cs="Courier New"/>
         </w:rPr>
       </w:pPr>
-      <w:proofErr w:type="gramStart"/>
-      <w:r>
-        <w:rPr>
-          <w:rFonts w:ascii="Courier New" w:hAnsi="Courier New" w:cs="Courier New"/>
-        </w:rPr>
-        <w:t>Poder  adicionar</w:t>
-      </w:r>
-      <w:proofErr w:type="gramEnd"/>
+      <w:r>
+        <w:rPr>
+          <w:rFonts w:ascii="Courier New" w:hAnsi="Courier New" w:cs="Courier New"/>
+        </w:rPr>
+        <w:t>Poder adicionar</w:t>
+      </w:r>
       <w:r>
         <w:rPr>
           <w:rFonts w:ascii="Courier New" w:hAnsi="Courier New" w:cs="Courier New"/>
@@ -1812,19 +1810,27 @@
         <w:rPr>
           <w:rFonts w:ascii="Courier New" w:hAnsi="Courier New" w:cs="Courier New"/>
         </w:rPr>
-        <w:t>, Telefone, Cidade, mensagem, Captcha,</w:t>
+        <w:t xml:space="preserve">, Telefone, Cidade, mensagem, </w:t>
+      </w:r>
+      <w:proofErr w:type="spellStart"/>
+      <w:r>
+        <w:rPr>
+          <w:rFonts w:ascii="Courier New" w:hAnsi="Courier New" w:cs="Courier New"/>
+        </w:rPr>
+        <w:t>Captcha</w:t>
+      </w:r>
+      <w:proofErr w:type="spellEnd"/>
+      <w:r>
+        <w:rPr>
+          <w:rFonts w:ascii="Courier New" w:hAnsi="Courier New" w:cs="Courier New"/>
+        </w:rPr>
+        <w:t>,</w:t>
       </w:r>
       <w:r>
         <w:rPr>
           <w:rFonts w:ascii="Courier New" w:hAnsi="Courier New" w:cs="Courier New"/>
         </w:rPr>
         <w:br/>
-      </w:r>
-      <w:proofErr w:type="spellStart"/>
-      <w:r>
-        <w:rPr>
-          <w:rFonts w:ascii="Courier New" w:hAnsi="Courier New" w:cs="Courier New"/>
-        </w:rPr>
         <w:t>}</w:t>
       </w:r>
     </w:p>
@@ -1839,6 +1845,7 @@
           <w:rFonts w:ascii="Courier New" w:hAnsi="Courier New" w:cs="Courier New"/>
         </w:rPr>
       </w:pPr>
+      <w:proofErr w:type="spellStart"/>
       <w:r>
         <w:rPr>
           <w:rFonts w:ascii="Courier New" w:hAnsi="Courier New" w:cs="Courier New"/>
@@ -1898,21 +1905,7 @@
         <w:rPr>
           <w:rFonts w:ascii="Courier New" w:hAnsi="Courier New" w:cs="Courier New"/>
         </w:rPr>
-        <w:t xml:space="preserve">Endereço </w:t>
-      </w:r>
-      <w:proofErr w:type="gramStart"/>
-      <w:r>
-        <w:rPr>
-          <w:rFonts w:ascii="Courier New" w:hAnsi="Courier New" w:cs="Courier New"/>
-        </w:rPr>
-        <w:t>e  Mapa</w:t>
-      </w:r>
-      <w:proofErr w:type="gramEnd"/>
-      <w:r>
-        <w:rPr>
-          <w:rFonts w:ascii="Courier New" w:hAnsi="Courier New" w:cs="Courier New"/>
-        </w:rPr>
-        <w:t xml:space="preserve"> de  localização Google Maps</w:t>
+        <w:t>Endereço e Mapa de localização Google Maps</w:t>
       </w:r>
     </w:p>
     <w:p>
@@ -1930,21 +1923,7 @@
         <w:rPr>
           <w:rFonts w:ascii="Courier New" w:hAnsi="Courier New" w:cs="Courier New"/>
         </w:rPr>
-        <w:t xml:space="preserve">Informações sobre Crescer </w:t>
-      </w:r>
-      <w:proofErr w:type="gramStart"/>
-      <w:r>
-        <w:rPr>
-          <w:rFonts w:ascii="Courier New" w:hAnsi="Courier New" w:cs="Courier New"/>
-        </w:rPr>
-        <w:t>e  Fábio</w:t>
-      </w:r>
-      <w:proofErr w:type="gramEnd"/>
-      <w:r>
-        <w:rPr>
-          <w:rFonts w:ascii="Courier New" w:hAnsi="Courier New" w:cs="Courier New"/>
-        </w:rPr>
-        <w:t xml:space="preserve"> CRM etc...</w:t>
+        <w:t>Informações sobre Crescer e Fábio CRM etc...</w:t>
       </w:r>
     </w:p>
     <w:p>
@@ -2314,6 +2293,8 @@
       <w:r>
         <w:t xml:space="preserve"> padrão azul, amarelo preto, e cinza</w:t>
       </w:r>
+      <w:bookmarkStart w:id="0" w:name="_GoBack"/>
+      <w:bookmarkEnd w:id="0"/>
     </w:p>
     <w:p>
       <w:pPr>
@@ -2356,11 +2337,7 @@
         </w:numPr>
       </w:pPr>
       <w:r>
-        <w:t>Domínio</w:t>
-      </w:r>
-      <w:bookmarkStart w:id="0" w:name="_GoBack"/>
-      <w:r>
-        <w:t xml:space="preserve">:    + - </w:t>
+        <w:t xml:space="preserve">Domínio:    + - </w:t>
       </w:r>
       <w:proofErr w:type="gramStart"/>
       <w:r>
@@ -2370,7 +2347,6 @@
       <w:r>
         <w:t xml:space="preserve"> Anual Básico</w:t>
       </w:r>
-      <w:bookmarkEnd w:id="0"/>
     </w:p>
     <w:p>
       <w:pPr>

</xml_diff>